<commit_message>
Code Updation in Admin Interface
</commit_message>
<xml_diff>
--- a/Queries of MySQL for Minor Project.docx
+++ b/Queries of MySQL for Minor Project.docx
@@ -2189,6 +2189,881 @@
           <w:szCs w:val="20"/>
         </w:rPr>
       </w:pPr>
+    </w:p>
+    <w:p>
+      <w:pPr>
+        <w:rPr>
+          <w:rFonts w:ascii="Times New Roman" w:hAnsi="Times New Roman" w:cs="Times New Roman"/>
+          <w:sz w:val="20"/>
+          <w:szCs w:val="20"/>
+        </w:rPr>
+      </w:pPr>
+    </w:p>
+    <w:p>
+      <w:pPr>
+        <w:rPr>
+          <w:rFonts w:ascii="Times New Roman" w:hAnsi="Times New Roman" w:cs="Times New Roman"/>
+          <w:sz w:val="20"/>
+          <w:szCs w:val="20"/>
+        </w:rPr>
+      </w:pPr>
+      <w:r>
+        <w:rPr>
+          <w:rFonts w:ascii="Times New Roman" w:hAnsi="Times New Roman" w:cs="Times New Roman"/>
+          <w:sz w:val="20"/>
+          <w:szCs w:val="20"/>
+        </w:rPr>
+        <w:lastRenderedPageBreak/>
+        <w:t>// creating table: "</w:t>
+      </w:r>
+      <w:proofErr w:type="spellStart"/>
+      <w:r>
+        <w:rPr>
+          <w:rFonts w:ascii="Times New Roman" w:hAnsi="Times New Roman" w:cs="Times New Roman"/>
+          <w:sz w:val="20"/>
+          <w:szCs w:val="20"/>
+        </w:rPr>
+        <w:t>studentinfo</w:t>
+      </w:r>
+      <w:proofErr w:type="spellEnd"/>
+      <w:r>
+        <w:rPr>
+          <w:rFonts w:ascii="Times New Roman" w:hAnsi="Times New Roman" w:cs="Times New Roman"/>
+          <w:sz w:val="20"/>
+          <w:szCs w:val="20"/>
+        </w:rPr>
+        <w:t xml:space="preserve">" </w:t>
+      </w:r>
+    </w:p>
+    <w:p>
+      <w:pPr>
+        <w:rPr>
+          <w:rFonts w:ascii="Times New Roman" w:hAnsi="Times New Roman" w:cs="Times New Roman"/>
+          <w:sz w:val="20"/>
+          <w:szCs w:val="20"/>
+        </w:rPr>
+      </w:pPr>
+      <w:r>
+        <w:rPr>
+          <w:rFonts w:ascii="Times New Roman" w:hAnsi="Times New Roman" w:cs="Times New Roman"/>
+          <w:sz w:val="20"/>
+          <w:szCs w:val="20"/>
+        </w:rPr>
+        <w:t xml:space="preserve">CREATE TABLE </w:t>
+      </w:r>
+      <w:proofErr w:type="spellStart"/>
+      <w:r>
+        <w:rPr>
+          <w:rFonts w:ascii="Times New Roman" w:hAnsi="Times New Roman" w:cs="Times New Roman"/>
+          <w:sz w:val="20"/>
+          <w:szCs w:val="20"/>
+        </w:rPr>
+        <w:t>studentinfo</w:t>
+      </w:r>
+      <w:proofErr w:type="spellEnd"/>
+      <w:r>
+        <w:rPr>
+          <w:rFonts w:ascii="Times New Roman" w:hAnsi="Times New Roman" w:cs="Times New Roman"/>
+          <w:sz w:val="20"/>
+          <w:szCs w:val="20"/>
+        </w:rPr>
+        <w:t xml:space="preserve"> (</w:t>
+      </w:r>
+    </w:p>
+    <w:p>
+      <w:pPr>
+        <w:rPr>
+          <w:rFonts w:ascii="Times New Roman" w:hAnsi="Times New Roman" w:cs="Times New Roman"/>
+          <w:sz w:val="20"/>
+          <w:szCs w:val="20"/>
+        </w:rPr>
+      </w:pPr>
+      <w:proofErr w:type="spellStart"/>
+      <w:proofErr w:type="gramStart"/>
+      <w:r>
+        <w:rPr>
+          <w:rFonts w:ascii="Times New Roman" w:hAnsi="Times New Roman" w:cs="Times New Roman"/>
+          <w:sz w:val="20"/>
+          <w:szCs w:val="20"/>
+        </w:rPr>
+        <w:t>userid</w:t>
+      </w:r>
+      <w:proofErr w:type="spellEnd"/>
+      <w:proofErr w:type="gramEnd"/>
+      <w:r>
+        <w:rPr>
+          <w:rFonts w:ascii="Times New Roman" w:hAnsi="Times New Roman" w:cs="Times New Roman"/>
+          <w:sz w:val="20"/>
+          <w:szCs w:val="20"/>
+        </w:rPr>
+        <w:t xml:space="preserve"> VARCHAR(20) PRIMARY KEY,</w:t>
+      </w:r>
+    </w:p>
+    <w:p>
+      <w:pPr>
+        <w:rPr>
+          <w:rFonts w:ascii="Times New Roman" w:hAnsi="Times New Roman" w:cs="Times New Roman"/>
+          <w:sz w:val="20"/>
+          <w:szCs w:val="20"/>
+        </w:rPr>
+      </w:pPr>
+      <w:r>
+        <w:rPr>
+          <w:rFonts w:ascii="Times New Roman" w:hAnsi="Times New Roman" w:cs="Times New Roman"/>
+          <w:sz w:val="20"/>
+          <w:szCs w:val="20"/>
+        </w:rPr>
+        <w:t xml:space="preserve"> </w:t>
+      </w:r>
+      <w:proofErr w:type="spellStart"/>
+      <w:proofErr w:type="gramStart"/>
+      <w:r>
+        <w:rPr>
+          <w:rFonts w:ascii="Times New Roman" w:hAnsi="Times New Roman" w:cs="Times New Roman"/>
+          <w:sz w:val="20"/>
+          <w:szCs w:val="20"/>
+        </w:rPr>
+        <w:t>fname</w:t>
+      </w:r>
+      <w:proofErr w:type="spellEnd"/>
+      <w:proofErr w:type="gramEnd"/>
+      <w:r>
+        <w:rPr>
+          <w:rFonts w:ascii="Times New Roman" w:hAnsi="Times New Roman" w:cs="Times New Roman"/>
+          <w:sz w:val="20"/>
+          <w:szCs w:val="20"/>
+        </w:rPr>
+        <w:t xml:space="preserve"> VARCHAR(20) ,</w:t>
+      </w:r>
+    </w:p>
+    <w:p>
+      <w:pPr>
+        <w:rPr>
+          <w:rFonts w:ascii="Times New Roman" w:hAnsi="Times New Roman" w:cs="Times New Roman"/>
+          <w:sz w:val="20"/>
+          <w:szCs w:val="20"/>
+        </w:rPr>
+      </w:pPr>
+      <w:proofErr w:type="spellStart"/>
+      <w:proofErr w:type="gramStart"/>
+      <w:r>
+        <w:rPr>
+          <w:rFonts w:ascii="Times New Roman" w:hAnsi="Times New Roman" w:cs="Times New Roman"/>
+          <w:sz w:val="20"/>
+          <w:szCs w:val="20"/>
+        </w:rPr>
+        <w:t>lname</w:t>
+      </w:r>
+      <w:proofErr w:type="spellEnd"/>
+      <w:proofErr w:type="gramEnd"/>
+      <w:r>
+        <w:rPr>
+          <w:rFonts w:ascii="Times New Roman" w:hAnsi="Times New Roman" w:cs="Times New Roman"/>
+          <w:sz w:val="20"/>
+          <w:szCs w:val="20"/>
+        </w:rPr>
+        <w:t xml:space="preserve"> VARCHAR(20),</w:t>
+      </w:r>
+    </w:p>
+    <w:p>
+      <w:pPr>
+        <w:rPr>
+          <w:rFonts w:ascii="Times New Roman" w:hAnsi="Times New Roman" w:cs="Times New Roman"/>
+          <w:sz w:val="20"/>
+          <w:szCs w:val="20"/>
+        </w:rPr>
+      </w:pPr>
+      <w:proofErr w:type="spellStart"/>
+      <w:proofErr w:type="gramStart"/>
+      <w:r>
+        <w:rPr>
+          <w:rFonts w:ascii="Times New Roman" w:hAnsi="Times New Roman" w:cs="Times New Roman"/>
+          <w:sz w:val="20"/>
+          <w:szCs w:val="20"/>
+        </w:rPr>
+        <w:t>dept_name</w:t>
+      </w:r>
+      <w:proofErr w:type="spellEnd"/>
+      <w:proofErr w:type="gramEnd"/>
+      <w:r>
+        <w:rPr>
+          <w:rFonts w:ascii="Times New Roman" w:hAnsi="Times New Roman" w:cs="Times New Roman"/>
+          <w:sz w:val="20"/>
+          <w:szCs w:val="20"/>
+        </w:rPr>
+        <w:t xml:space="preserve"> VARCHAR(50),</w:t>
+      </w:r>
+    </w:p>
+    <w:p>
+      <w:pPr>
+        <w:rPr>
+          <w:rFonts w:ascii="Times New Roman" w:hAnsi="Times New Roman" w:cs="Times New Roman"/>
+          <w:sz w:val="20"/>
+          <w:szCs w:val="20"/>
+        </w:rPr>
+      </w:pPr>
+      <w:proofErr w:type="gramStart"/>
+      <w:r>
+        <w:rPr>
+          <w:rFonts w:ascii="Times New Roman" w:hAnsi="Times New Roman" w:cs="Times New Roman"/>
+          <w:sz w:val="20"/>
+          <w:szCs w:val="20"/>
+        </w:rPr>
+        <w:t>course</w:t>
+      </w:r>
+      <w:proofErr w:type="gramEnd"/>
+      <w:r>
+        <w:rPr>
+          <w:rFonts w:ascii="Times New Roman" w:hAnsi="Times New Roman" w:cs="Times New Roman"/>
+          <w:sz w:val="20"/>
+          <w:szCs w:val="20"/>
+        </w:rPr>
+        <w:t xml:space="preserve"> VARCHAR(20),</w:t>
+      </w:r>
+    </w:p>
+    <w:p>
+      <w:pPr>
+        <w:rPr>
+          <w:rFonts w:ascii="Times New Roman" w:hAnsi="Times New Roman" w:cs="Times New Roman"/>
+          <w:sz w:val="20"/>
+          <w:szCs w:val="20"/>
+        </w:rPr>
+      </w:pPr>
+      <w:proofErr w:type="spellStart"/>
+      <w:proofErr w:type="gramStart"/>
+      <w:r>
+        <w:rPr>
+          <w:rFonts w:ascii="Times New Roman" w:hAnsi="Times New Roman" w:cs="Times New Roman"/>
+          <w:sz w:val="20"/>
+          <w:szCs w:val="20"/>
+        </w:rPr>
+        <w:t>course_branch</w:t>
+      </w:r>
+      <w:proofErr w:type="spellEnd"/>
+      <w:proofErr w:type="gramEnd"/>
+      <w:r>
+        <w:rPr>
+          <w:rFonts w:ascii="Times New Roman" w:hAnsi="Times New Roman" w:cs="Times New Roman"/>
+          <w:sz w:val="20"/>
+          <w:szCs w:val="20"/>
+        </w:rPr>
+        <w:t xml:space="preserve"> VARCHAR(20),</w:t>
+      </w:r>
+    </w:p>
+    <w:p>
+      <w:pPr>
+        <w:rPr>
+          <w:rFonts w:ascii="Times New Roman" w:hAnsi="Times New Roman" w:cs="Times New Roman"/>
+          <w:sz w:val="20"/>
+          <w:szCs w:val="20"/>
+        </w:rPr>
+      </w:pPr>
+      <w:proofErr w:type="spellStart"/>
+      <w:proofErr w:type="gramStart"/>
+      <w:r>
+        <w:rPr>
+          <w:rFonts w:ascii="Times New Roman" w:hAnsi="Times New Roman" w:cs="Times New Roman"/>
+          <w:sz w:val="20"/>
+          <w:szCs w:val="20"/>
+        </w:rPr>
+        <w:t>admission_year</w:t>
+      </w:r>
+      <w:proofErr w:type="spellEnd"/>
+      <w:proofErr w:type="gramEnd"/>
+      <w:r>
+        <w:rPr>
+          <w:rFonts w:ascii="Times New Roman" w:hAnsi="Times New Roman" w:cs="Times New Roman"/>
+          <w:sz w:val="20"/>
+          <w:szCs w:val="20"/>
+        </w:rPr>
+        <w:t xml:space="preserve"> VARCHAR(4),</w:t>
+      </w:r>
+    </w:p>
+    <w:p>
+      <w:pPr>
+        <w:rPr>
+          <w:rFonts w:ascii="Times New Roman" w:hAnsi="Times New Roman" w:cs="Times New Roman"/>
+          <w:sz w:val="20"/>
+          <w:szCs w:val="20"/>
+        </w:rPr>
+      </w:pPr>
+      <w:proofErr w:type="gramStart"/>
+      <w:r>
+        <w:rPr>
+          <w:rFonts w:ascii="Times New Roman" w:hAnsi="Times New Roman" w:cs="Times New Roman"/>
+          <w:sz w:val="20"/>
+          <w:szCs w:val="20"/>
+        </w:rPr>
+        <w:t>dob</w:t>
+      </w:r>
+      <w:proofErr w:type="gramEnd"/>
+      <w:r>
+        <w:rPr>
+          <w:rFonts w:ascii="Times New Roman" w:hAnsi="Times New Roman" w:cs="Times New Roman"/>
+          <w:sz w:val="20"/>
+          <w:szCs w:val="20"/>
+        </w:rPr>
+        <w:t xml:space="preserve"> VARCHAR(10),</w:t>
+      </w:r>
+    </w:p>
+    <w:p>
+      <w:pPr>
+        <w:rPr>
+          <w:rFonts w:ascii="Times New Roman" w:hAnsi="Times New Roman" w:cs="Times New Roman"/>
+          <w:sz w:val="20"/>
+          <w:szCs w:val="20"/>
+        </w:rPr>
+      </w:pPr>
+      <w:proofErr w:type="gramStart"/>
+      <w:r>
+        <w:rPr>
+          <w:rFonts w:ascii="Times New Roman" w:hAnsi="Times New Roman" w:cs="Times New Roman"/>
+          <w:sz w:val="20"/>
+          <w:szCs w:val="20"/>
+        </w:rPr>
+        <w:t>email</w:t>
+      </w:r>
+      <w:proofErr w:type="gramEnd"/>
+      <w:r>
+        <w:rPr>
+          <w:rFonts w:ascii="Times New Roman" w:hAnsi="Times New Roman" w:cs="Times New Roman"/>
+          <w:sz w:val="20"/>
+          <w:szCs w:val="20"/>
+        </w:rPr>
+        <w:t xml:space="preserve"> VARCHAR(40),</w:t>
+      </w:r>
+    </w:p>
+    <w:p>
+      <w:pPr>
+        <w:rPr>
+          <w:rFonts w:ascii="Times New Roman" w:hAnsi="Times New Roman" w:cs="Times New Roman"/>
+          <w:sz w:val="20"/>
+          <w:szCs w:val="20"/>
+        </w:rPr>
+      </w:pPr>
+      <w:proofErr w:type="gramStart"/>
+      <w:r>
+        <w:rPr>
+          <w:rFonts w:ascii="Times New Roman" w:hAnsi="Times New Roman" w:cs="Times New Roman"/>
+          <w:sz w:val="20"/>
+          <w:szCs w:val="20"/>
+        </w:rPr>
+        <w:t>phone</w:t>
+      </w:r>
+      <w:proofErr w:type="gramEnd"/>
+      <w:r>
+        <w:rPr>
+          <w:rFonts w:ascii="Times New Roman" w:hAnsi="Times New Roman" w:cs="Times New Roman"/>
+          <w:sz w:val="20"/>
+          <w:szCs w:val="20"/>
+        </w:rPr>
+        <w:t xml:space="preserve"> VARCHAR(10),</w:t>
+      </w:r>
+    </w:p>
+    <w:p>
+      <w:pPr>
+        <w:rPr>
+          <w:rFonts w:ascii="Times New Roman" w:hAnsi="Times New Roman" w:cs="Times New Roman"/>
+          <w:sz w:val="20"/>
+          <w:szCs w:val="20"/>
+        </w:rPr>
+      </w:pPr>
+      <w:proofErr w:type="gramStart"/>
+      <w:r>
+        <w:rPr>
+          <w:rFonts w:ascii="Times New Roman" w:hAnsi="Times New Roman" w:cs="Times New Roman"/>
+          <w:sz w:val="20"/>
+          <w:szCs w:val="20"/>
+        </w:rPr>
+        <w:t>gender</w:t>
+      </w:r>
+      <w:proofErr w:type="gramEnd"/>
+      <w:r>
+        <w:rPr>
+          <w:rFonts w:ascii="Times New Roman" w:hAnsi="Times New Roman" w:cs="Times New Roman"/>
+          <w:sz w:val="20"/>
+          <w:szCs w:val="20"/>
+        </w:rPr>
+        <w:t xml:space="preserve"> VARCHAR(5),</w:t>
+      </w:r>
+    </w:p>
+    <w:p>
+      <w:pPr>
+        <w:rPr>
+          <w:rFonts w:ascii="Times New Roman" w:hAnsi="Times New Roman" w:cs="Times New Roman"/>
+          <w:sz w:val="20"/>
+          <w:szCs w:val="20"/>
+        </w:rPr>
+      </w:pPr>
+      <w:proofErr w:type="gramStart"/>
+      <w:r>
+        <w:rPr>
+          <w:rFonts w:ascii="Times New Roman" w:hAnsi="Times New Roman" w:cs="Times New Roman"/>
+          <w:sz w:val="20"/>
+          <w:szCs w:val="20"/>
+        </w:rPr>
+        <w:t>address</w:t>
+      </w:r>
+      <w:proofErr w:type="gramEnd"/>
+      <w:r>
+        <w:rPr>
+          <w:rFonts w:ascii="Times New Roman" w:hAnsi="Times New Roman" w:cs="Times New Roman"/>
+          <w:sz w:val="20"/>
+          <w:szCs w:val="20"/>
+        </w:rPr>
+        <w:t xml:space="preserve"> VARCHAR(100),</w:t>
+      </w:r>
+    </w:p>
+    <w:p>
+      <w:pPr>
+        <w:tabs>
+          <w:tab w:val="left" w:pos="916"/>
+          <w:tab w:val="left" w:pos="1832"/>
+          <w:tab w:val="left" w:pos="2748"/>
+          <w:tab w:val="left" w:pos="3664"/>
+          <w:tab w:val="left" w:pos="4580"/>
+          <w:tab w:val="left" w:pos="5496"/>
+          <w:tab w:val="left" w:pos="6412"/>
+          <w:tab w:val="left" w:pos="7328"/>
+          <w:tab w:val="left" w:pos="8244"/>
+          <w:tab w:val="left" w:pos="9160"/>
+          <w:tab w:val="left" w:pos="10076"/>
+          <w:tab w:val="left" w:pos="10992"/>
+          <w:tab w:val="left" w:pos="11908"/>
+          <w:tab w:val="left" w:pos="12824"/>
+          <w:tab w:val="left" w:pos="13740"/>
+          <w:tab w:val="left" w:pos="14656"/>
+        </w:tabs>
+        <w:spacing w:after="0" w:line="240" w:lineRule="auto"/>
+        <w:rPr>
+          <w:rFonts w:ascii="Courier New" w:eastAsia="Times New Roman" w:hAnsi="Courier New" w:cs="Courier New"/>
+          <w:color w:val="000000"/>
+          <w:sz w:val="20"/>
+          <w:szCs w:val="20"/>
+        </w:rPr>
+      </w:pPr>
+      <w:r>
+        <w:rPr>
+          <w:rFonts w:ascii="Times New Roman" w:hAnsi="Times New Roman" w:cs="Times New Roman"/>
+          <w:sz w:val="20"/>
+          <w:szCs w:val="20"/>
+        </w:rPr>
+        <w:t xml:space="preserve">FOREIGN </w:t>
+      </w:r>
+      <w:proofErr w:type="gramStart"/>
+      <w:r>
+        <w:rPr>
+          <w:rFonts w:ascii="Times New Roman" w:hAnsi="Times New Roman" w:cs="Times New Roman"/>
+          <w:sz w:val="20"/>
+          <w:szCs w:val="20"/>
+        </w:rPr>
+        <w:t>KEY(</w:t>
+      </w:r>
+      <w:proofErr w:type="spellStart"/>
+      <w:proofErr w:type="gramEnd"/>
+      <w:r>
+        <w:rPr>
+          <w:rFonts w:ascii="Times New Roman" w:hAnsi="Times New Roman" w:cs="Times New Roman"/>
+          <w:sz w:val="20"/>
+          <w:szCs w:val="20"/>
+        </w:rPr>
+        <w:t>userid</w:t>
+      </w:r>
+      <w:proofErr w:type="spellEnd"/>
+      <w:r>
+        <w:rPr>
+          <w:rFonts w:ascii="Times New Roman" w:hAnsi="Times New Roman" w:cs="Times New Roman"/>
+          <w:sz w:val="20"/>
+          <w:szCs w:val="20"/>
+        </w:rPr>
+        <w:t>) REFERENCES login(</w:t>
+      </w:r>
+      <w:proofErr w:type="spellStart"/>
+      <w:r>
+        <w:rPr>
+          <w:rFonts w:ascii="Times New Roman" w:hAnsi="Times New Roman" w:cs="Times New Roman"/>
+          <w:sz w:val="20"/>
+          <w:szCs w:val="20"/>
+        </w:rPr>
+        <w:t>userid</w:t>
+      </w:r>
+      <w:proofErr w:type="spellEnd"/>
+      <w:r>
+        <w:rPr>
+          <w:rFonts w:ascii="Times New Roman" w:hAnsi="Times New Roman" w:cs="Times New Roman"/>
+          <w:sz w:val="20"/>
+          <w:szCs w:val="20"/>
+        </w:rPr>
+        <w:t xml:space="preserve">) </w:t>
+      </w:r>
+      <w:r>
+        <w:rPr>
+          <w:rFonts w:ascii="Times New Roman" w:eastAsia="Times New Roman" w:hAnsi="Times New Roman" w:cs="Times New Roman"/>
+          <w:color w:val="000000"/>
+          <w:sz w:val="20"/>
+          <w:szCs w:val="20"/>
+        </w:rPr>
+        <w:t>ON</w:t>
+      </w:r>
+      <w:r>
+        <w:rPr>
+          <w:rFonts w:ascii="Courier New" w:eastAsia="Times New Roman" w:hAnsi="Courier New" w:cs="Courier New"/>
+          <w:color w:val="000000"/>
+          <w:sz w:val="20"/>
+          <w:szCs w:val="20"/>
+        </w:rPr>
+        <w:t xml:space="preserve"> </w:t>
+      </w:r>
+      <w:r>
+        <w:rPr>
+          <w:rFonts w:ascii="Times New Roman" w:eastAsia="Times New Roman" w:hAnsi="Times New Roman" w:cs="Times New Roman"/>
+          <w:color w:val="000000"/>
+          <w:sz w:val="20"/>
+          <w:szCs w:val="20"/>
+        </w:rPr>
+        <w:t>DELETE CASCADE ON UPDATE CASCADE</w:t>
+      </w:r>
+    </w:p>
+    <w:p>
+      <w:pPr>
+        <w:rPr>
+          <w:rFonts w:ascii="Times New Roman" w:hAnsi="Times New Roman" w:cs="Times New Roman"/>
+          <w:sz w:val="20"/>
+          <w:szCs w:val="20"/>
+        </w:rPr>
+      </w:pPr>
+      <w:r>
+        <w:rPr>
+          <w:rFonts w:ascii="Times New Roman" w:hAnsi="Times New Roman" w:cs="Times New Roman"/>
+          <w:sz w:val="20"/>
+          <w:szCs w:val="20"/>
+        </w:rPr>
+        <w:t>);</w:t>
+      </w:r>
+    </w:p>
+    <w:p>
+      <w:pPr>
+        <w:rPr>
+          <w:rFonts w:ascii="Times New Roman" w:hAnsi="Times New Roman" w:cs="Times New Roman"/>
+          <w:sz w:val="20"/>
+          <w:szCs w:val="20"/>
+        </w:rPr>
+      </w:pPr>
+    </w:p>
+    <w:p>
+      <w:pPr>
+        <w:rPr>
+          <w:rFonts w:ascii="Times New Roman" w:hAnsi="Times New Roman" w:cs="Times New Roman"/>
+          <w:sz w:val="20"/>
+          <w:szCs w:val="20"/>
+        </w:rPr>
+      </w:pPr>
+      <w:r>
+        <w:rPr>
+          <w:rFonts w:ascii="Times New Roman" w:hAnsi="Times New Roman" w:cs="Times New Roman"/>
+          <w:sz w:val="20"/>
+          <w:szCs w:val="20"/>
+        </w:rPr>
+        <w:t>// in</w:t>
+      </w:r>
+      <w:r>
+        <w:rPr>
+          <w:rFonts w:ascii="Times New Roman" w:hAnsi="Times New Roman" w:cs="Times New Roman"/>
+          <w:sz w:val="20"/>
+          <w:szCs w:val="20"/>
+        </w:rPr>
+        <w:t xml:space="preserve">serting values in </w:t>
+      </w:r>
+      <w:proofErr w:type="gramStart"/>
+      <w:r>
+        <w:rPr>
+          <w:rFonts w:ascii="Times New Roman" w:hAnsi="Times New Roman" w:cs="Times New Roman"/>
+          <w:sz w:val="20"/>
+          <w:szCs w:val="20"/>
+        </w:rPr>
+        <w:t>table :</w:t>
+      </w:r>
+      <w:proofErr w:type="gramEnd"/>
+      <w:r>
+        <w:rPr>
+          <w:rFonts w:ascii="Times New Roman" w:hAnsi="Times New Roman" w:cs="Times New Roman"/>
+          <w:sz w:val="20"/>
+          <w:szCs w:val="20"/>
+        </w:rPr>
+        <w:t xml:space="preserve"> “</w:t>
+      </w:r>
+      <w:proofErr w:type="spellStart"/>
+      <w:r>
+        <w:rPr>
+          <w:rFonts w:ascii="Times New Roman" w:hAnsi="Times New Roman" w:cs="Times New Roman"/>
+          <w:sz w:val="20"/>
+          <w:szCs w:val="20"/>
+        </w:rPr>
+        <w:t>studentinfo</w:t>
+      </w:r>
+      <w:proofErr w:type="spellEnd"/>
+      <w:r>
+        <w:rPr>
+          <w:rFonts w:ascii="Times New Roman" w:hAnsi="Times New Roman" w:cs="Times New Roman"/>
+          <w:sz w:val="20"/>
+          <w:szCs w:val="20"/>
+        </w:rPr>
+        <w:t>”</w:t>
+      </w:r>
+    </w:p>
+    <w:p>
+      <w:pPr>
+        <w:rPr>
+          <w:rFonts w:ascii="Times New Roman" w:hAnsi="Times New Roman" w:cs="Times New Roman"/>
+          <w:sz w:val="20"/>
+          <w:szCs w:val="20"/>
+        </w:rPr>
+      </w:pPr>
+      <w:r>
+        <w:rPr>
+          <w:rFonts w:ascii="Times New Roman" w:hAnsi="Times New Roman" w:cs="Times New Roman"/>
+          <w:sz w:val="20"/>
+          <w:szCs w:val="20"/>
+        </w:rPr>
+        <w:t xml:space="preserve">INSERT INTO </w:t>
+      </w:r>
+      <w:r>
+        <w:rPr>
+          <w:rFonts w:ascii="Times New Roman" w:hAnsi="Times New Roman" w:cs="Times New Roman"/>
+          <w:sz w:val="20"/>
+          <w:szCs w:val="20"/>
+        </w:rPr>
+        <w:t>studentinfo(userid,fname,lname,dept_name,course,course_branch,admission_year,dob,email,phone,gender,address</w:t>
+      </w:r>
+      <w:r>
+        <w:rPr>
+          <w:rFonts w:ascii="Times New Roman" w:hAnsi="Times New Roman" w:cs="Times New Roman"/>
+          <w:sz w:val="20"/>
+          <w:szCs w:val="20"/>
+        </w:rPr>
+        <w:t>) VALUES(</w:t>
+      </w:r>
+      <w:r>
+        <w:rPr>
+          <w:rFonts w:ascii="Times New Roman" w:hAnsi="Times New Roman" w:cs="Times New Roman"/>
+          <w:sz w:val="20"/>
+          <w:szCs w:val="20"/>
+        </w:rPr>
+        <w:t xml:space="preserve">'1000','Fname','Lname','Name of </w:t>
+      </w:r>
+      <w:proofErr w:type="spellStart"/>
+      <w:r>
+        <w:rPr>
+          <w:rFonts w:ascii="Times New Roman" w:hAnsi="Times New Roman" w:cs="Times New Roman"/>
+          <w:sz w:val="20"/>
+          <w:szCs w:val="20"/>
+        </w:rPr>
+        <w:t>department','Course</w:t>
+      </w:r>
+      <w:proofErr w:type="spellEnd"/>
+      <w:r>
+        <w:rPr>
+          <w:rFonts w:ascii="Times New Roman" w:hAnsi="Times New Roman" w:cs="Times New Roman"/>
+          <w:sz w:val="20"/>
+          <w:szCs w:val="20"/>
+        </w:rPr>
+        <w:t xml:space="preserve"> </w:t>
+      </w:r>
+      <w:proofErr w:type="spellStart"/>
+      <w:r>
+        <w:rPr>
+          <w:rFonts w:ascii="Times New Roman" w:hAnsi="Times New Roman" w:cs="Times New Roman"/>
+          <w:sz w:val="20"/>
+          <w:szCs w:val="20"/>
+        </w:rPr>
+        <w:t>Name','Course</w:t>
+      </w:r>
+      <w:proofErr w:type="spellEnd"/>
+      <w:r>
+        <w:rPr>
+          <w:rFonts w:ascii="Times New Roman" w:hAnsi="Times New Roman" w:cs="Times New Roman"/>
+          <w:sz w:val="20"/>
+          <w:szCs w:val="20"/>
+        </w:rPr>
+        <w:t xml:space="preserve"> Branch </w:t>
+      </w:r>
+      <w:proofErr w:type="spellStart"/>
+      <w:r>
+        <w:rPr>
+          <w:rFonts w:ascii="Times New Roman" w:hAnsi="Times New Roman" w:cs="Times New Roman"/>
+          <w:sz w:val="20"/>
+          <w:szCs w:val="20"/>
+        </w:rPr>
+        <w:t>Name','Admission</w:t>
+      </w:r>
+      <w:proofErr w:type="spellEnd"/>
+      <w:r>
+        <w:rPr>
+          <w:rFonts w:ascii="Times New Roman" w:hAnsi="Times New Roman" w:cs="Times New Roman"/>
+          <w:sz w:val="20"/>
+          <w:szCs w:val="20"/>
+        </w:rPr>
+        <w:t xml:space="preserve"> </w:t>
+      </w:r>
+      <w:proofErr w:type="spellStart"/>
+      <w:r>
+        <w:rPr>
+          <w:rFonts w:ascii="Times New Roman" w:hAnsi="Times New Roman" w:cs="Times New Roman"/>
+          <w:sz w:val="20"/>
+          <w:szCs w:val="20"/>
+        </w:rPr>
+        <w:t>Year','Date</w:t>
+      </w:r>
+      <w:proofErr w:type="spellEnd"/>
+      <w:r>
+        <w:rPr>
+          <w:rFonts w:ascii="Times New Roman" w:hAnsi="Times New Roman" w:cs="Times New Roman"/>
+          <w:sz w:val="20"/>
+          <w:szCs w:val="20"/>
+        </w:rPr>
+        <w:t xml:space="preserve"> of Birth','1000@gmail.com','0123456789' ,'Male','1 A colony, B, C'</w:t>
+      </w:r>
+      <w:r>
+        <w:rPr>
+          <w:rFonts w:ascii="Times New Roman" w:hAnsi="Times New Roman" w:cs="Times New Roman"/>
+          <w:sz w:val="20"/>
+          <w:szCs w:val="20"/>
+        </w:rPr>
+        <w:t>);</w:t>
+      </w:r>
+    </w:p>
+    <w:p>
+      <w:pPr>
+        <w:rPr>
+          <w:rFonts w:ascii="Times New Roman" w:hAnsi="Times New Roman" w:cs="Times New Roman"/>
+          <w:sz w:val="20"/>
+          <w:szCs w:val="20"/>
+        </w:rPr>
+      </w:pPr>
+    </w:p>
+    <w:p>
+      <w:pPr>
+        <w:rPr>
+          <w:rFonts w:ascii="Times New Roman" w:hAnsi="Times New Roman" w:cs="Times New Roman"/>
+          <w:sz w:val="20"/>
+          <w:szCs w:val="20"/>
+        </w:rPr>
+      </w:pPr>
+      <w:r>
+        <w:rPr>
+          <w:rFonts w:ascii="Times New Roman" w:hAnsi="Times New Roman" w:cs="Times New Roman"/>
+          <w:sz w:val="20"/>
+          <w:szCs w:val="20"/>
+        </w:rPr>
+        <w:t>// Example I used…..</w:t>
+      </w:r>
+    </w:p>
+    <w:p>
+      <w:pPr>
+        <w:rPr>
+          <w:rFonts w:ascii="Times New Roman" w:hAnsi="Times New Roman" w:cs="Times New Roman"/>
+          <w:sz w:val="20"/>
+          <w:szCs w:val="20"/>
+        </w:rPr>
+      </w:pPr>
+      <w:r>
+        <w:rPr>
+          <w:rFonts w:ascii="Times New Roman" w:hAnsi="Times New Roman" w:cs="Times New Roman"/>
+          <w:sz w:val="20"/>
+          <w:szCs w:val="20"/>
+        </w:rPr>
+        <w:t xml:space="preserve">INSERT INTO </w:t>
+      </w:r>
+      <w:r>
+        <w:rPr>
+          <w:rFonts w:ascii="Times New Roman" w:hAnsi="Times New Roman" w:cs="Times New Roman"/>
+          <w:sz w:val="20"/>
+          <w:szCs w:val="20"/>
+        </w:rPr>
+        <w:t>studentinfo(userid,fname,lname,dept_name,course,course_branch,admission_year,dob,email,phone,gender,address</w:t>
+      </w:r>
+      <w:r>
+        <w:rPr>
+          <w:rFonts w:ascii="Times New Roman" w:hAnsi="Times New Roman" w:cs="Times New Roman"/>
+          <w:sz w:val="20"/>
+          <w:szCs w:val="20"/>
+        </w:rPr>
+        <w:t>) VALUES(</w:t>
+      </w:r>
+      <w:r>
+        <w:rPr>
+          <w:rFonts w:ascii="Times New Roman" w:hAnsi="Times New Roman" w:cs="Times New Roman"/>
+          <w:sz w:val="20"/>
+          <w:szCs w:val="20"/>
+        </w:rPr>
+        <w:t>'</w:t>
+      </w:r>
+      <w:r>
+        <w:rPr>
+          <w:rFonts w:ascii="Times New Roman" w:hAnsi="Times New Roman" w:cs="Times New Roman"/>
+          <w:sz w:val="20"/>
+          <w:szCs w:val="20"/>
+        </w:rPr>
+        <w:t>2223BTEAIML4088</w:t>
+      </w:r>
+      <w:r>
+        <w:rPr>
+          <w:rFonts w:ascii="Times New Roman" w:hAnsi="Times New Roman" w:cs="Times New Roman"/>
+          <w:sz w:val="20"/>
+          <w:szCs w:val="20"/>
+        </w:rPr>
+        <w:t>'</w:t>
+      </w:r>
+      <w:r>
+        <w:rPr>
+          <w:rFonts w:ascii="Times New Roman" w:hAnsi="Times New Roman" w:cs="Times New Roman"/>
+          <w:sz w:val="20"/>
+          <w:szCs w:val="20"/>
+        </w:rPr>
+        <w:t>, 'TestS1FN', '</w:t>
+      </w:r>
+      <w:r>
+        <w:rPr>
+          <w:rFonts w:ascii="Times New Roman" w:hAnsi="Times New Roman" w:cs="Times New Roman"/>
+          <w:sz w:val="20"/>
+          <w:szCs w:val="20"/>
+        </w:rPr>
+        <w:t xml:space="preserve"> </w:t>
+      </w:r>
+      <w:r>
+        <w:rPr>
+          <w:rFonts w:ascii="Times New Roman" w:hAnsi="Times New Roman" w:cs="Times New Roman"/>
+          <w:sz w:val="20"/>
+          <w:szCs w:val="20"/>
+        </w:rPr>
+        <w:t>TestS1LN ', 'Computer Science &amp; Engineering', '</w:t>
+      </w:r>
+      <w:proofErr w:type="spellStart"/>
+      <w:r>
+        <w:rPr>
+          <w:rFonts w:ascii="Times New Roman" w:hAnsi="Times New Roman" w:cs="Times New Roman"/>
+          <w:sz w:val="20"/>
+          <w:szCs w:val="20"/>
+        </w:rPr>
+        <w:t>B.Tech</w:t>
+      </w:r>
+      <w:proofErr w:type="spellEnd"/>
+      <w:r>
+        <w:rPr>
+          <w:rFonts w:ascii="Times New Roman" w:hAnsi="Times New Roman" w:cs="Times New Roman"/>
+          <w:sz w:val="20"/>
+          <w:szCs w:val="20"/>
+        </w:rPr>
+        <w:t>', 'CS-AIML', '2022', '30-03-2025', '1TS@gmail.com', '0123456789' , 'Male', '1TSAddress'</w:t>
+      </w:r>
+      <w:r>
+        <w:rPr>
+          <w:rFonts w:ascii="Times New Roman" w:hAnsi="Times New Roman" w:cs="Times New Roman"/>
+          <w:sz w:val="20"/>
+          <w:szCs w:val="20"/>
+        </w:rPr>
+        <w:t>);</w:t>
+      </w:r>
     </w:p>
     <w:p>
       <w:pPr>
@@ -2404,7 +3279,7 @@
   <w:style w:type="paragraph" w:default="1" w:styleId="Normal">
     <w:name w:val="Normal"/>
     <w:qFormat/>
-    <w:rsid w:val="0051541A"/>
+    <w:rsid w:val="00683614"/>
   </w:style>
   <w:style w:type="character" w:default="1" w:styleId="DefaultParagraphFont">
     <w:name w:val="Default Paragraph Font"/>

</xml_diff>